<commit_message>
generate html, formatted with mammoth
</commit_message>
<xml_diff>
--- a/notes/w01_Master_Mobile_UX.docx
+++ b/notes/w01_Master_Mobile_UX.docx
@@ -4,13 +4,10 @@
   <w:body>
     <w:p>
       <w:r>
-        <w:t xml:space="preserve">design for least powerful, </w:t>
-      </w:r>
-      <w:r>
-        <w:t>smallest</w:t>
-      </w:r>
-      <w:r>
-        <w:t xml:space="preserve"> device first = greater and firstly focus on content + core functionality = simple beautiful apps</w:t>
+        <w:t>D</w:t>
+      </w:r>
+      <w:r>
+        <w:t>esign for least powerful, smallest device first = greater and firstly focus on content + core functionality = simple beautiful apps</w:t>
       </w:r>
     </w:p>
     <w:p/>
@@ -54,13 +51,7 @@
     </w:p>
     <w:p>
       <w:r>
-        <w:t xml:space="preserve">-Pros: Cheaper, faster than ground-up re-writes; </w:t>
-      </w:r>
-      <w:r>
-        <w:t>Can suit</w:t>
-      </w:r>
-      <w:r>
-        <w:t xml:space="preserve"> your desktop-designed sites to a better mobile experience.</w:t>
+        <w:t>-Pros: Cheaper, faster than ground-up re-writes; Can suit your desktop-designed sites to a better mobile experience.</w:t>
       </w:r>
     </w:p>
     <w:p>
@@ -93,24 +84,12 @@
     </w:p>
     <w:p>
       <w:r>
-        <w:t xml:space="preserve">Desktop computer sales have </w:t>
-      </w:r>
-      <w:r>
-        <w:t>been</w:t>
-      </w:r>
-      <w:r>
-        <w:t xml:space="preserve"> declining since 2011.</w:t>
-      </w:r>
-    </w:p>
-    <w:p>
-      <w:r>
-        <w:t xml:space="preserve">You don't see people with their heads in </w:t>
-      </w:r>
-      <w:r>
-        <w:t>laptops</w:t>
-      </w:r>
-      <w:r>
-        <w:t>.</w:t>
+        <w:t>Desktop computer sales have been declining since 2011.</w:t>
+      </w:r>
+    </w:p>
+    <w:p>
+      <w:r>
+        <w:t>You don't see people with their heads in laptops.</w:t>
       </w:r>
     </w:p>
     <w:p>
@@ -142,13 +121,7 @@
     </w:p>
     <w:p>
       <w:r>
-        <w:t xml:space="preserve">-Only 9% of users will stay if it doesn't </w:t>
-      </w:r>
-      <w:r>
-        <w:t>satisfy</w:t>
-      </w:r>
-      <w:r>
-        <w:t xml:space="preserve"> their needs.</w:t>
+        <w:t>-Only 9% of users will stay if it doesn't satisfy their needs.</w:t>
       </w:r>
     </w:p>
     <w:p>
@@ -186,13 +159,7 @@
     </w:p>
     <w:p>
       <w:r>
-        <w:t>SVG/</w:t>
-      </w:r>
-      <w:r>
-        <w:t>Web fonts</w:t>
-      </w:r>
-      <w:r>
-        <w:t xml:space="preserve"> are lower bandwidth.</w:t>
+        <w:t>SVG/Web fonts are lower bandwidth.</w:t>
       </w:r>
     </w:p>
     <w:p>
@@ -213,7 +180,19 @@
     </w:p>
     <w:p>
       <w:r>
-        <w:t>"hamburger" icon is NOT the best way to show "menu": "menu" with border without Hamburger achieved 20%+ clicks, while with the icon to "rewire" users' brains achieved ~6%. Just "menu" as a word without borders DROPPED more than 20% clicks! AVOID THIS!</w:t>
+        <w:t>"</w:t>
+      </w:r>
+      <w:r>
+        <w:t>H</w:t>
+      </w:r>
+      <w:r>
+        <w:t>amburger" icon is NOT the best way to show "menu": "menu" with border without Hamburger</w:t>
+      </w:r>
+      <w:r>
+        <w:t xml:space="preserve"> </w:t>
+      </w:r>
+      <w:r>
+        <w:t>achieved 20%+ clicks, while with the icon to "rewire" users' brains achieved ~6%. Just "menu" as a word without borders DROPPED more than 20% clicks! AVOID THIS!</w:t>
       </w:r>
     </w:p>
     <w:p/>
@@ -244,28 +223,26 @@
     </w:p>
     <w:p>
       <w:r>
-        <w:t xml:space="preserve">Use single-line input field that auto-progresses through input fields to obtain credit </w:t>
-      </w:r>
-      <w:r>
-        <w:t>card</w:t>
-      </w:r>
-      <w:r>
-        <w:t xml:space="preserve"> information.</w:t>
-      </w:r>
-    </w:p>
-    <w:p/>
-    <w:p>
-      <w:r>
-        <w:t>provide the right keyboard for the text field, i.e., keypad for phone numbers.</w:t>
-      </w:r>
-    </w:p>
-    <w:p/>
-    <w:p>
-      <w:r>
-        <w:t>use anchor tags to call from m mobile devices, like</w:t>
-      </w:r>
-    </w:p>
-    <w:p>
+        <w:t>Use single-line input field that auto-progresses through input fields to obtain credit card information.</w:t>
+      </w:r>
+    </w:p>
+    <w:p/>
+    <w:p>
+      <w:r>
+        <w:t>P</w:t>
+      </w:r>
+      <w:r>
+        <w:t>rovide the right keyboard for the text field, i.e., keypad for phone numbers.</w:t>
+      </w:r>
+    </w:p>
+    <w:p/>
+    <w:p>
+      <w:r>
+        <w:t>use anchor tags to call from mobile devices, like</w:t>
+      </w:r>
+      <w:r>
+        <w:t xml:space="preserve"> </w:t>
+      </w:r>
       <w:r>
         <w:t>&lt;a href="tel:14035551234"&gt;405-555-1234&lt;/a&gt;</w:t>
       </w:r>
@@ -302,8 +279,9 @@
       <w:r>
         <w:t>REMEMBER:</w:t>
       </w:r>
-    </w:p>
-    <w:p>
+      <w:r>
+        <w:t xml:space="preserve"> </w:t>
+      </w:r>
       <w:r>
         <w:t>Content first, ads later, un-obtrusively.</w:t>
       </w:r>
@@ -1040,4 +1018,16 @@
     </a:ext>
   </a:extLst>
 </a:theme>
+</file>
+
+<file path=customXml/item1.xml><?xml version="1.0" encoding="utf-8"?>
+<b:Sources xmlns:b="http://schemas.openxmlformats.org/officeDocument/2006/bibliography" xmlns="http://schemas.openxmlformats.org/officeDocument/2006/bibliography" SelectedStyle="\APASixthEditionOfficeOnline.xsl" StyleName="APA" Version="6"/>
+</file>
+
+<file path=customXml/itemProps1.xml><?xml version="1.0" encoding="utf-8"?>
+<ds:datastoreItem xmlns:ds="http://schemas.openxmlformats.org/officeDocument/2006/customXml" ds:itemID="{C3455755-A237-49D0-97BE-A360C3367D74}">
+  <ds:schemaRefs>
+    <ds:schemaRef ds:uri="http://schemas.openxmlformats.org/officeDocument/2006/bibliography"/>
+  </ds:schemaRefs>
+</ds:datastoreItem>
 </file>
</xml_diff>